<commit_message>
First version of docify application.
refs #51

git-svn-id: https://svn.isis.rl.ac.uk/Herbert/trunk@430 6b2803e2-fb1c-43d7-acfb-f5118c1e7254
</commit_message>
<xml_diff>
--- a/documentation/Multifit.docx
+++ b/documentation/Multifit.docx
@@ -61,13 +61,7 @@
       <w:proofErr w:type="spellEnd"/>
       <w:proofErr w:type="gramEnd"/>
       <w:r>
-        <w:t xml:space="preserve"> arrays from an object</w:t>
-      </w:r>
-      <w:r>
-        <w:t xml:space="preserve"> </w:t>
-      </w:r>
-      <w:r>
-        <w:t xml:space="preserve">and pass those to </w:t>
+        <w:t xml:space="preserve"> arrays from an object and pass those to </w:t>
       </w:r>
       <w:proofErr w:type="spellStart"/>
       <w:r>
@@ -185,10 +179,7 @@
         <w:t xml:space="preserve">, </w:t>
       </w:r>
       <w:r>
-        <w:t xml:space="preserve">namely a structure </w:t>
-      </w:r>
-      <w:r>
-        <w:t>with fields ‘</w:t>
+        <w:t>namely a structure with fields ‘</w:t>
       </w:r>
       <w:proofErr w:type="spellStart"/>
       <w:r>
@@ -196,19 +187,7 @@
       </w:r>
       <w:proofErr w:type="spellEnd"/>
       <w:r>
-        <w:t xml:space="preserve">’ and ‘e’ ,where ‘x’ is a cell array {x1,x2,…} containing the coordinates of the points </w:t>
-      </w:r>
-      <w:r>
-        <w:t>a</w:t>
-      </w:r>
-      <w:r>
-        <w:t>long the first, second… axes, and ‘e’ contains the standard deviations</w:t>
-      </w:r>
-      <w:r>
-        <w:t xml:space="preserve">. A convenient </w:t>
-      </w:r>
-      <w:r>
-        <w:t xml:space="preserve">way to do this is to use the methods </w:t>
+        <w:t xml:space="preserve">’ and ‘e’ ,where ‘x’ is a cell array {x1,x2,…} containing the coordinates of the points along the first, second… axes, and ‘e’ contains the standard deviations. A convenient way to do this is to use the methods </w:t>
       </w:r>
       <w:proofErr w:type="spellStart"/>
       <w:r>
@@ -224,16 +203,7 @@
       </w:r>
       <w:proofErr w:type="spellEnd"/>
       <w:r>
-        <w:t xml:space="preserve"> if they have been written</w:t>
-      </w:r>
-      <w:r>
-        <w:t xml:space="preserve"> </w:t>
-      </w:r>
-      <w:r>
-        <w:t xml:space="preserve">to allow the object </w:t>
-      </w:r>
-      <w:r>
-        <w:t xml:space="preserve">itself to be passed to </w:t>
+        <w:t xml:space="preserve"> if they have been written to allow the object itself to be passed to </w:t>
       </w:r>
       <w:proofErr w:type="spellStart"/>
       <w:r>
@@ -262,37 +232,7 @@
       </w:r>
       <w:proofErr w:type="spellEnd"/>
       <w:r>
-        <w:t xml:space="preserve"> is being used to fit functions to objects </w:t>
-      </w:r>
-      <w:r>
-        <w:t xml:space="preserve">rather than x-y-e triples, then </w:t>
-      </w:r>
-      <w:r>
-        <w:t>there are some methods that need to be defined. You might w</w:t>
-      </w:r>
-      <w:r>
-        <w:t xml:space="preserve">ant to fit the objects if their </w:t>
-      </w:r>
-      <w:r>
-        <w:t>internal structure is more complex, for example if the fit</w:t>
-      </w:r>
-      <w:r>
-        <w:t xml:space="preserve">ting function depends on fields </w:t>
-      </w:r>
-      <w:r>
-        <w:t>other than just the x values and parameters being passed to</w:t>
-      </w:r>
-      <w:r>
-        <w:t xml:space="preserve"> the fit function. Another case </w:t>
-      </w:r>
-      <w:r>
-        <w:t>is when the masking of points from fitting requires ma</w:t>
-      </w:r>
-      <w:r>
-        <w:t xml:space="preserve">nipulation of fields other than </w:t>
-      </w:r>
-      <w:r>
-        <w:t xml:space="preserve">simply removing x-y-e values. [An example is the case of the </w:t>
+        <w:t xml:space="preserve"> is being used to fit functions to objects rather than x-y-e triples, then there are some methods that need to be defined. You might want to fit the objects if their internal structure is more complex, for example if the fitting function depends on fields other than just the x values and parameters being passed to the fit function. Another case is when the masking of points from fitting requires manipulation of fields other than simply removing x-y-e values. [An example is the case of the </w:t>
       </w:r>
       <w:proofErr w:type="spellStart"/>
       <w:r>
@@ -300,25 +240,7 @@
       </w:r>
       <w:proofErr w:type="spellEnd"/>
       <w:r>
-        <w:t xml:space="preserve"> objects used in Horac</w:t>
-      </w:r>
-      <w:r>
-        <w:t xml:space="preserve">e. </w:t>
-      </w:r>
-      <w:r>
-        <w:t>Here the calculation of the intensity at a data point de</w:t>
-      </w:r>
-      <w:r>
-        <w:t xml:space="preserve">pends on the information of the </w:t>
-      </w:r>
-      <w:r>
-        <w:t xml:space="preserve">individual pixels that contribute to that data point. </w:t>
-      </w:r>
-      <w:r>
-        <w:t xml:space="preserve">Masking requires that the pixel </w:t>
-      </w:r>
-      <w:r>
-        <w:t xml:space="preserve">information of masked bins is removed from the </w:t>
+        <w:t xml:space="preserve"> objects used in Horace. Here the calculation of the intensity at a data point depends on the information of the individual pixels that contribute to that data point. Masking requires that the pixel information of masked bins is removed from the </w:t>
       </w:r>
       <w:proofErr w:type="spellStart"/>
       <w:r>
@@ -386,10 +308,19 @@
         <w:spacing w:after="0" w:line="240" w:lineRule="auto"/>
       </w:pPr>
       <w:r>
-        <w:t>The global function, and background function(s) if given, mus</w:t>
-      </w:r>
-      <w:r>
-        <w:t xml:space="preserve">t be methods of the class, with </w:t>
+        <w:t xml:space="preserve">The global function, and background function(s) if given, </w:t>
+      </w:r>
+      <w:r>
+        <w:t>can</w:t>
+      </w:r>
+      <w:r>
+        <w:t xml:space="preserve"> be methods of the class</w:t>
+      </w:r>
+      <w:r>
+        <w:t xml:space="preserve"> or simply functions</w:t>
+      </w:r>
+      <w:r>
+        <w:t xml:space="preserve">, with </w:t>
       </w:r>
       <w:r>
         <w:t xml:space="preserve">input argument form as described in detail in </w:t>
@@ -444,6 +375,61 @@
       <w:pPr>
         <w:spacing w:after="0" w:line="240" w:lineRule="auto"/>
       </w:pPr>
+      <w:r>
+        <w:t xml:space="preserve">If </w:t>
+      </w:r>
+      <w:proofErr w:type="spellStart"/>
+      <w:r>
+        <w:t>multifit</w:t>
+      </w:r>
+      <w:proofErr w:type="spellEnd"/>
+      <w:r>
+        <w:t xml:space="preserve"> is defined as a method of the class, then one can use the capability of nesting functions within the method to accept different fit function syntax. This is done, for example, for </w:t>
+      </w:r>
+      <w:proofErr w:type="spellStart"/>
+      <w:r>
+        <w:t>sqw</w:t>
+      </w:r>
+      <w:proofErr w:type="spellEnd"/>
+      <w:r>
+        <w:t xml:space="preserve"> objects when the fit functions to </w:t>
+      </w:r>
+      <w:proofErr w:type="spellStart"/>
+      <w:r>
+        <w:t>multifit</w:t>
+      </w:r>
+      <w:proofErr w:type="spellEnd"/>
+      <w:r>
+        <w:t xml:space="preserve">, and equivalently </w:t>
+      </w:r>
+      <w:proofErr w:type="spellStart"/>
+      <w:r>
+        <w:t>multifit_func</w:t>
+      </w:r>
+      <w:proofErr w:type="spellEnd"/>
+      <w:r>
+        <w:t xml:space="preserve">, are just a 1D/2D...4D Gaussian (according to the dimensionality of the </w:t>
+      </w:r>
+      <w:proofErr w:type="spellStart"/>
+      <w:r>
+        <w:t>sqw</w:t>
+      </w:r>
+      <w:proofErr w:type="spellEnd"/>
+      <w:r>
+        <w:t xml:space="preserve"> object).</w:t>
+      </w:r>
+      <w:bookmarkStart w:id="0" w:name="_GoBack"/>
+      <w:bookmarkEnd w:id="0"/>
+    </w:p>
+    <w:p>
+      <w:pPr>
+        <w:spacing w:after="0" w:line="240" w:lineRule="auto"/>
+      </w:pPr>
+    </w:p>
+    <w:p>
+      <w:pPr>
+        <w:spacing w:after="0" w:line="240" w:lineRule="auto"/>
+      </w:pPr>
     </w:p>
     <w:p>
       <w:pPr>
@@ -668,7 +654,11 @@
       </w:r>
       <w:proofErr w:type="spellEnd"/>
       <w:r>
-        <w:t xml:space="preserve"> must have the same size and shape; </w:t>
+        <w:t xml:space="preserve"> must have the </w:t>
+      </w:r>
+      <w:r>
+        <w:lastRenderedPageBreak/>
+        <w:t xml:space="preserve">same size and shape; </w:t>
       </w:r>
       <w:proofErr w:type="spellStart"/>
       <w:r>
@@ -1027,14 +1017,42 @@
     <w:p>
       <w:pPr>
         <w:spacing w:after="0" w:line="240" w:lineRule="auto"/>
-        <w:rPr>
-          <w:b/>
-        </w:rPr>
-      </w:pPr>
+      </w:pPr>
+      <w:r>
+        <w:rPr>
+          <w:b/>
+          <w:i/>
+        </w:rPr>
+        <w:t>[</w:t>
+      </w:r>
       <w:proofErr w:type="gramStart"/>
       <w:r>
         <w:rPr>
           <w:b/>
+          <w:i/>
+        </w:rPr>
+        <w:t>optional</w:t>
+      </w:r>
+      <w:proofErr w:type="gramEnd"/>
+      <w:r>
+        <w:rPr>
+          <w:b/>
+          <w:i/>
+        </w:rPr>
+        <w:t>]</w:t>
+      </w:r>
+    </w:p>
+    <w:p>
+      <w:pPr>
+        <w:spacing w:after="0" w:line="240" w:lineRule="auto"/>
+        <w:rPr>
+          <w:b/>
+        </w:rPr>
+      </w:pPr>
+      <w:proofErr w:type="gramStart"/>
+      <w:r>
+        <w:rPr>
+          <w:b/>
         </w:rPr>
         <w:t>1.2.5</w:t>
       </w:r>
@@ -1141,13 +1159,6 @@
         </w:rPr>
         <w:t xml:space="preserve">  </w:t>
       </w:r>
-      <w:r>
-        <w:rPr>
-          <w:b/>
-          <w:i/>
-        </w:rPr>
-        <w:t>[optional]</w:t>
-      </w:r>
     </w:p>
     <w:p>
       <w:pPr>
@@ -1171,7 +1182,19 @@
         <w:t xml:space="preserve"> </w:t>
       </w:r>
       <w:r>
-        <w:t>Must output a logical flag ok, with message string if ~ok rather than terminate. (Can</w:t>
+        <w:t>Must output a logical f</w:t>
+      </w:r>
+      <w:r>
+        <w:t xml:space="preserve">lag ok, with message string if </w:t>
+      </w:r>
+      <w:r>
+        <w:t>ok</w:t>
+      </w:r>
+      <w:r>
+        <w:t>==false</w:t>
+      </w:r>
+      <w:r>
+        <w:t xml:space="preserve"> rather than terminate. (Can</w:t>
       </w:r>
       <w:r>
         <w:t xml:space="preserve"> </w:t>
@@ -1448,6 +1471,7 @@
         <w:spacing w:after="0" w:line="240" w:lineRule="auto"/>
       </w:pPr>
       <w:r>
+        <w:lastRenderedPageBreak/>
         <w:t xml:space="preserve">a </w:t>
       </w:r>
       <w:r>
@@ -1491,19 +1515,7 @@
       </w:r>
       <w:proofErr w:type="gramEnd"/>
       <w:r>
-        <w:t xml:space="preserve"> functions for each dataset</w:t>
-      </w:r>
-      <w:r>
-        <w:t xml:space="preserve"> </w:t>
-      </w:r>
-      <w:r>
-        <w:t>(‘</w:t>
-      </w:r>
-      <w:r>
-        <w:t>local</w:t>
-      </w:r>
-      <w:r>
-        <w:t xml:space="preserve"> foreground’) and independent background functions (‘local backgrounds’)</w:t>
+        <w:t xml:space="preserve"> functions for each dataset (‘local foreground’) and independent background functions (‘local backgrounds’)</w:t>
       </w:r>
       <w:r>
         <w:t>.</w:t>
@@ -1520,30 +1532,11 @@
       </w:pPr>
       <w:proofErr w:type="gramStart"/>
       <w:r>
-        <w:lastRenderedPageBreak/>
         <w:t>independent</w:t>
       </w:r>
       <w:proofErr w:type="gramEnd"/>
       <w:r>
-        <w:t xml:space="preserve"> functions for each dataset (‘local foreground’</w:t>
-      </w:r>
-      <w:r>
-        <w:t>) and a single</w:t>
-      </w:r>
-      <w:r>
-        <w:t xml:space="preserve"> backgroun</w:t>
-      </w:r>
-      <w:r>
-        <w:t>d function</w:t>
-      </w:r>
-      <w:r>
-        <w:t xml:space="preserve"> (‘</w:t>
-      </w:r>
-      <w:r>
-        <w:t>global</w:t>
-      </w:r>
-      <w:r>
-        <w:t xml:space="preserve"> backgrounds’).</w:t>
+        <w:t xml:space="preserve"> functions for each dataset (‘local foreground’) and a single background function (‘global backgrounds’).</w:t>
       </w:r>
     </w:p>
     <w:p>
@@ -1626,10 +1619,7 @@
         <w:spacing w:after="0" w:line="240" w:lineRule="auto"/>
       </w:pPr>
       <w:r>
-        <w:t xml:space="preserve">Making use of pre-existing functions. We might have a library of functions of a single abscissa of the form </w:t>
-      </w:r>
-      <w:r>
-        <w:t>y=</w:t>
+        <w:t>Making use of pre-existing functions. We might have a library of functions of a single abscissa of the form y=</w:t>
       </w:r>
       <w:proofErr w:type="spellStart"/>
       <w:r>
@@ -1650,10 +1640,7 @@
       <w:proofErr w:type="spellEnd"/>
       <w:proofErr w:type="gramEnd"/>
       <w:r>
-        <w:t>)</w:t>
-      </w:r>
-      <w:r>
-        <w:t xml:space="preserve"> </w:t>
+        <w:t xml:space="preserve">) </w:t>
       </w:r>
       <w:r>
         <w:t xml:space="preserve">where p is a vector of parameters </w:t>
@@ -1662,16 +1649,7 @@
         <w:t>e.g. a Gaussian</w:t>
       </w:r>
       <w:r>
-        <w:t xml:space="preserve"> (</w:t>
-      </w:r>
-      <w:r>
-        <w:t xml:space="preserve"> </w:t>
-      </w:r>
-      <w:r>
-        <w:t xml:space="preserve">where p is the </w:t>
-      </w:r>
-      <w:r>
-        <w:t>peak area, peak location and peak width)</w:t>
+        <w:t xml:space="preserve"> ( where p is the peak area, peak location and peak width)</w:t>
       </w:r>
       <w:r>
         <w:t>, the convolution of Gaussian and Lorentzian</w:t>
@@ -2075,55 +2053,30 @@
         <w:rPr>
           <w:b/>
         </w:rPr>
-        <w:t>ultifit_gateway_paramet</w:t>
-      </w:r>
-      <w:r>
-        <w:rPr>
-          <w:b/>
-        </w:rPr>
-        <w:t>er_s</w:t>
-      </w:r>
-      <w:r>
-        <w:rPr>
-          <w:b/>
-        </w:rPr>
-        <w:t>et</w:t>
-      </w:r>
-      <w:proofErr w:type="spellEnd"/>
-    </w:p>
-    <w:p>
-      <w:pPr>
-        <w:spacing w:after="0" w:line="240" w:lineRule="auto"/>
-      </w:pPr>
-      <w:r>
-        <w:t>S</w:t>
-      </w:r>
-      <w:r>
-        <w:t>et t</w:t>
-      </w:r>
-      <w:r>
-        <w:t>he numeric parameter vector in</w:t>
-      </w:r>
-      <w:r>
-        <w:t xml:space="preserve"> a valid parameter argument </w:t>
-      </w:r>
-      <w:r>
-        <w:t>for a fit function</w:t>
-      </w:r>
-    </w:p>
-    <w:p>
-      <w:pPr>
-        <w:spacing w:after="0" w:line="240" w:lineRule="auto"/>
-      </w:pPr>
-    </w:p>
-    <w:p>
-      <w:pPr>
-        <w:spacing w:after="0" w:line="240" w:lineRule="auto"/>
-        <w:rPr>
-          <w:b/>
-        </w:rPr>
-      </w:pPr>
-      <w:bookmarkStart w:id="0" w:name="_GoBack"/>
+        <w:t>ultifit_gateway_parameter_set</w:t>
+      </w:r>
+      <w:proofErr w:type="spellEnd"/>
+    </w:p>
+    <w:p>
+      <w:pPr>
+        <w:spacing w:after="0" w:line="240" w:lineRule="auto"/>
+      </w:pPr>
+      <w:r>
+        <w:t>Set the numeric parameter vector in a valid parameter argument for a fit function</w:t>
+      </w:r>
+    </w:p>
+    <w:p>
+      <w:pPr>
+        <w:spacing w:after="0" w:line="240" w:lineRule="auto"/>
+      </w:pPr>
+    </w:p>
+    <w:p>
+      <w:pPr>
+        <w:spacing w:after="0" w:line="240" w:lineRule="auto"/>
+        <w:rPr>
+          <w:b/>
+        </w:rPr>
+      </w:pPr>
       <w:proofErr w:type="spellStart"/>
       <w:r>
         <w:rPr>
@@ -2139,13 +2092,11 @@
       </w:r>
       <w:proofErr w:type="spellEnd"/>
     </w:p>
-    <w:bookmarkEnd w:id="0"/>
-    <w:p>
-      <w:pPr>
-        <w:spacing w:after="0" w:line="240" w:lineRule="auto"/>
-      </w:pPr>
-      <w:r>
-        <w:lastRenderedPageBreak/>
+    <w:p>
+      <w:pPr>
+        <w:spacing w:after="0" w:line="240" w:lineRule="auto"/>
+      </w:pPr>
+      <w:r>
         <w:t xml:space="preserve">Get the status of </w:t>
       </w:r>
       <w:proofErr w:type="spellStart"/>

</xml_diff>

<commit_message>
Add meta-documentation to multifit and fit (but not yet the methods of IX_dataset_1d,2d,3d) that can be created by changing directory to ../applications/multifit/_docify  and running docify_multifit. THis will automatically parse the meta documentation contained between the lines <#doc_beg:> and <#doc_end:> and rewrite the leading documentation.
Also moved round_gen.m to different folder, and added planar background function.

refs #2

git-svn-id: https://svn.isis.rl.ac.uk/Herbert/trunk@433 6b2803e2-fb1c-43d7-acfb-f5118c1e7254
</commit_message>
<xml_diff>
--- a/documentation/Multifit.docx
+++ b/documentation/Multifit.docx
@@ -418,79 +418,392 @@
       <w:r>
         <w:t xml:space="preserve"> object).</w:t>
       </w:r>
+    </w:p>
+    <w:p>
+      <w:pPr>
+        <w:spacing w:after="0" w:line="240" w:lineRule="auto"/>
+      </w:pPr>
+    </w:p>
+    <w:p>
+      <w:pPr>
+        <w:spacing w:after="0" w:line="240" w:lineRule="auto"/>
+      </w:pPr>
+    </w:p>
+    <w:p>
+      <w:pPr>
+        <w:spacing w:after="0" w:line="240" w:lineRule="auto"/>
+        <w:rPr>
+          <w:b/>
+          <w:sz w:val="28"/>
+          <w:szCs w:val="28"/>
+        </w:rPr>
+      </w:pPr>
+      <w:r>
+        <w:rPr>
+          <w:b/>
+          <w:sz w:val="28"/>
+          <w:szCs w:val="28"/>
+        </w:rPr>
+        <w:t xml:space="preserve">1.2 </w:t>
+      </w:r>
+      <w:r>
+        <w:rPr>
+          <w:b/>
+          <w:sz w:val="28"/>
+          <w:szCs w:val="28"/>
+        </w:rPr>
+        <w:t>Utility methods</w:t>
+      </w:r>
+    </w:p>
+    <w:p>
+      <w:pPr>
+        <w:spacing w:after="0" w:line="240" w:lineRule="auto"/>
+      </w:pPr>
+      <w:r>
+        <w:t xml:space="preserve">These are required to enable </w:t>
+      </w:r>
+      <w:proofErr w:type="spellStart"/>
+      <w:r>
+        <w:t>multifit</w:t>
+      </w:r>
+      <w:proofErr w:type="spellEnd"/>
+      <w:r>
+        <w:t xml:space="preserve"> to work with objects</w:t>
+      </w:r>
+    </w:p>
+    <w:p>
+      <w:pPr>
+        <w:spacing w:after="0" w:line="240" w:lineRule="auto"/>
+      </w:pPr>
+    </w:p>
+    <w:p>
+      <w:pPr>
+        <w:spacing w:after="0" w:line="240" w:lineRule="auto"/>
+        <w:rPr>
+          <w:b/>
+        </w:rPr>
+      </w:pPr>
+      <w:proofErr w:type="gramStart"/>
+      <w:r>
+        <w:rPr>
+          <w:b/>
+        </w:rPr>
+        <w:t>1.2.1</w:t>
+      </w:r>
+      <w:r>
+        <w:rPr>
+          <w:b/>
+        </w:rPr>
+        <w:t xml:space="preserve">  </w:t>
+      </w:r>
+      <w:proofErr w:type="spellStart"/>
+      <w:r>
+        <w:rPr>
+          <w:b/>
+        </w:rPr>
+        <w:t>wout</w:t>
+      </w:r>
+      <w:proofErr w:type="spellEnd"/>
+      <w:proofErr w:type="gramEnd"/>
+      <w:r>
+        <w:rPr>
+          <w:b/>
+        </w:rPr>
+        <w:t xml:space="preserve"> = mask (win, </w:t>
+      </w:r>
+      <w:proofErr w:type="spellStart"/>
+      <w:r>
+        <w:rPr>
+          <w:b/>
+        </w:rPr>
+        <w:t>msk</w:t>
+      </w:r>
+      <w:proofErr w:type="spellEnd"/>
+      <w:r>
+        <w:rPr>
+          <w:b/>
+        </w:rPr>
+        <w:t>)</w:t>
+      </w:r>
+    </w:p>
+    <w:p>
+      <w:pPr>
+        <w:spacing w:after="0" w:line="240" w:lineRule="auto"/>
+      </w:pPr>
+      <w:r>
+        <w:t xml:space="preserve">A method that masks data points from further calculation. The output object must be a valid instance of the class in which the masked values have been removed in whatever sense the class requires. </w:t>
+      </w:r>
+    </w:p>
+    <w:p>
+      <w:pPr>
+        <w:spacing w:after="0" w:line="240" w:lineRule="auto"/>
+        <w:rPr>
+          <w:b/>
+        </w:rPr>
+      </w:pPr>
+    </w:p>
+    <w:p>
+      <w:pPr>
+        <w:spacing w:after="0" w:line="240" w:lineRule="auto"/>
+        <w:rPr>
+          <w:b/>
+        </w:rPr>
+      </w:pPr>
+    </w:p>
+    <w:p>
+      <w:pPr>
+        <w:spacing w:after="0" w:line="240" w:lineRule="auto"/>
+        <w:rPr>
+          <w:b/>
+        </w:rPr>
+      </w:pPr>
+      <w:proofErr w:type="gramStart"/>
+      <w:r>
+        <w:rPr>
+          <w:b/>
+        </w:rPr>
+        <w:t xml:space="preserve">1.2.2  </w:t>
+      </w:r>
+      <w:r>
+        <w:rPr>
+          <w:b/>
+        </w:rPr>
+        <w:t>[</w:t>
+      </w:r>
+      <w:proofErr w:type="spellStart"/>
+      <w:proofErr w:type="gramEnd"/>
+      <w:r>
+        <w:rPr>
+          <w:b/>
+        </w:rPr>
+        <w:t>y,var,msk</w:t>
+      </w:r>
+      <w:proofErr w:type="spellEnd"/>
+      <w:r>
+        <w:rPr>
+          <w:b/>
+        </w:rPr>
+        <w:t xml:space="preserve">] = </w:t>
+      </w:r>
+      <w:proofErr w:type="spellStart"/>
+      <w:r>
+        <w:rPr>
+          <w:b/>
+        </w:rPr>
+        <w:t>sigvar_get</w:t>
+      </w:r>
+      <w:proofErr w:type="spellEnd"/>
+      <w:r>
+        <w:rPr>
+          <w:b/>
+        </w:rPr>
+        <w:t>(win)</w:t>
+      </w:r>
+    </w:p>
+    <w:p>
+      <w:pPr>
+        <w:spacing w:after="0" w:line="240" w:lineRule="auto"/>
+      </w:pPr>
+    </w:p>
+    <w:p>
+      <w:pPr>
+        <w:spacing w:after="0" w:line="240" w:lineRule="auto"/>
+      </w:pPr>
+      <w:r>
+        <w:t>A method that returns the intensity and variance arra</w:t>
+      </w:r>
+      <w:r>
+        <w:t xml:space="preserve">ys from the objects, along with </w:t>
+      </w:r>
+      <w:r>
+        <w:t>a mask array that indicates which elements are to be reta</w:t>
+      </w:r>
+      <w:r>
+        <w:t xml:space="preserve">ined (where elements of </w:t>
+      </w:r>
+      <w:proofErr w:type="spellStart"/>
+      <w:r>
+        <w:t>msk</w:t>
+      </w:r>
+      <w:proofErr w:type="spellEnd"/>
+      <w:r>
+        <w:t xml:space="preserve"> are </w:t>
+      </w:r>
+      <w:r>
+        <w:t xml:space="preserve">true, the corresponding elements of y and </w:t>
+      </w:r>
+      <w:proofErr w:type="spellStart"/>
+      <w:r>
+        <w:t>var</w:t>
+      </w:r>
+      <w:proofErr w:type="spellEnd"/>
+      <w:r>
+        <w:t xml:space="preserve"> are re</w:t>
+      </w:r>
+      <w:r>
+        <w:t xml:space="preserve">tained). The output arrays must </w:t>
+      </w:r>
+      <w:r>
+        <w:t xml:space="preserve">y and </w:t>
+      </w:r>
+      <w:proofErr w:type="spellStart"/>
+      <w:r>
+        <w:t>var</w:t>
+      </w:r>
+      <w:proofErr w:type="spellEnd"/>
+      <w:r>
+        <w:t xml:space="preserve"> must have the </w:t>
+      </w:r>
+      <w:r>
+        <w:lastRenderedPageBreak/>
+        <w:t xml:space="preserve">same size and shape; </w:t>
+      </w:r>
+      <w:proofErr w:type="spellStart"/>
+      <w:r>
+        <w:t>msk</w:t>
+      </w:r>
+      <w:proofErr w:type="spellEnd"/>
+      <w:r>
+        <w:t xml:space="preserve"> must h</w:t>
+      </w:r>
+      <w:r>
+        <w:t xml:space="preserve">ave the same number of elements </w:t>
+      </w:r>
+      <w:r>
+        <w:t xml:space="preserve">(but can be a different shape). The array </w:t>
+      </w:r>
+      <w:proofErr w:type="spellStart"/>
+      <w:r>
+        <w:t>msk</w:t>
+      </w:r>
+      <w:proofErr w:type="spellEnd"/>
+      <w:r>
+        <w:t xml:space="preserve"> must be </w:t>
+      </w:r>
+      <w:r>
+        <w:t xml:space="preserve">understood by the method 'mask' </w:t>
+      </w:r>
+      <w:r>
+        <w:t>defined below.</w:t>
+      </w:r>
+    </w:p>
+    <w:p>
+      <w:pPr>
+        <w:spacing w:after="0" w:line="240" w:lineRule="auto"/>
+      </w:pPr>
+    </w:p>
+    <w:p>
+      <w:pPr>
+        <w:spacing w:after="0" w:line="240" w:lineRule="auto"/>
+      </w:pPr>
+    </w:p>
+    <w:p>
+      <w:pPr>
+        <w:spacing w:after="0" w:line="240" w:lineRule="auto"/>
+        <w:rPr>
+          <w:b/>
+        </w:rPr>
+      </w:pPr>
+      <w:proofErr w:type="gramStart"/>
+      <w:r>
+        <w:rPr>
+          <w:b/>
+        </w:rPr>
+        <w:t xml:space="preserve">1.2.3  </w:t>
+      </w:r>
+      <w:proofErr w:type="spellStart"/>
+      <w:r>
+        <w:rPr>
+          <w:b/>
+        </w:rPr>
+        <w:t>wsum</w:t>
+      </w:r>
+      <w:proofErr w:type="spellEnd"/>
+      <w:proofErr w:type="gramEnd"/>
+      <w:r>
+        <w:rPr>
+          <w:b/>
+        </w:rPr>
+        <w:t xml:space="preserve"> = w1 + w2</w:t>
+      </w:r>
+    </w:p>
+    <w:p>
+      <w:pPr>
+        <w:spacing w:after="0" w:line="240" w:lineRule="auto"/>
+      </w:pPr>
+    </w:p>
+    <w:p>
+      <w:pPr>
+        <w:spacing w:after="0" w:line="240" w:lineRule="auto"/>
+      </w:pPr>
+      <w:r>
+        <w:t xml:space="preserve">If a background function is provided, addition of objects must be defined as (requires overloading of the addition operator with a method named </w:t>
+      </w:r>
+      <w:proofErr w:type="spellStart"/>
+      <w:r>
+        <w:t>plus.m</w:t>
+      </w:r>
+      <w:proofErr w:type="spellEnd"/>
+      <w:r>
+        <w:t>)</w:t>
+      </w:r>
+    </w:p>
+    <w:p>
+      <w:pPr>
+        <w:spacing w:after="0" w:line="240" w:lineRule="auto"/>
+      </w:pPr>
+    </w:p>
+    <w:p>
+      <w:pPr>
+        <w:spacing w:after="0" w:line="240" w:lineRule="auto"/>
+      </w:pPr>
+    </w:p>
+    <w:p>
+      <w:pPr>
+        <w:spacing w:after="0" w:line="240" w:lineRule="auto"/>
+        <w:rPr>
+          <w:b/>
+          <w:i/>
+        </w:rPr>
+      </w:pPr>
+      <w:r>
+        <w:rPr>
+          <w:b/>
+          <w:i/>
+        </w:rPr>
+        <w:t>[</w:t>
+      </w:r>
+      <w:proofErr w:type="gramStart"/>
+      <w:r>
+        <w:rPr>
+          <w:b/>
+          <w:i/>
+        </w:rPr>
+        <w:t>optional</w:t>
+      </w:r>
+      <w:proofErr w:type="gramEnd"/>
+      <w:r>
+        <w:rPr>
+          <w:b/>
+          <w:i/>
+        </w:rPr>
+        <w:t>]</w:t>
+      </w:r>
+    </w:p>
+    <w:p>
+      <w:pPr>
+        <w:spacing w:after="0" w:line="240" w:lineRule="auto"/>
+        <w:rPr>
+          <w:b/>
+        </w:rPr>
+      </w:pPr>
       <w:bookmarkStart w:id="0" w:name="_GoBack"/>
       <w:bookmarkEnd w:id="0"/>
-    </w:p>
-    <w:p>
-      <w:pPr>
-        <w:spacing w:after="0" w:line="240" w:lineRule="auto"/>
-      </w:pPr>
-    </w:p>
-    <w:p>
-      <w:pPr>
-        <w:spacing w:after="0" w:line="240" w:lineRule="auto"/>
-      </w:pPr>
-    </w:p>
-    <w:p>
-      <w:pPr>
-        <w:spacing w:after="0" w:line="240" w:lineRule="auto"/>
-        <w:rPr>
-          <w:b/>
-          <w:sz w:val="28"/>
-          <w:szCs w:val="28"/>
-        </w:rPr>
-      </w:pPr>
-      <w:r>
-        <w:rPr>
-          <w:b/>
-          <w:sz w:val="28"/>
-          <w:szCs w:val="28"/>
-        </w:rPr>
-        <w:t xml:space="preserve">1.2 </w:t>
-      </w:r>
-      <w:r>
-        <w:rPr>
-          <w:b/>
-          <w:sz w:val="28"/>
-          <w:szCs w:val="28"/>
-        </w:rPr>
-        <w:t>Utility methods</w:t>
-      </w:r>
-    </w:p>
-    <w:p>
-      <w:pPr>
-        <w:spacing w:after="0" w:line="240" w:lineRule="auto"/>
-      </w:pPr>
-      <w:r>
-        <w:t xml:space="preserve">These are required to enable </w:t>
-      </w:r>
-      <w:proofErr w:type="spellStart"/>
-      <w:r>
-        <w:t>multifit</w:t>
-      </w:r>
-      <w:proofErr w:type="spellEnd"/>
-      <w:r>
-        <w:t xml:space="preserve"> to work with objects</w:t>
-      </w:r>
-    </w:p>
-    <w:p>
-      <w:pPr>
-        <w:spacing w:after="0" w:line="240" w:lineRule="auto"/>
-      </w:pPr>
-    </w:p>
-    <w:p>
-      <w:pPr>
-        <w:spacing w:after="0" w:line="240" w:lineRule="auto"/>
-        <w:rPr>
-          <w:b/>
-        </w:rPr>
-      </w:pPr>
-      <w:proofErr w:type="gramStart"/>
-      <w:r>
-        <w:rPr>
-          <w:b/>
-        </w:rPr>
-        <w:t>1.2.1</w:t>
+      <w:r>
+        <w:rPr>
+          <w:b/>
+        </w:rPr>
+        <w:t>1.2.4</w:t>
       </w:r>
       <w:r>
         <w:rPr>
@@ -498,101 +811,18 @@
         </w:rPr>
         <w:t xml:space="preserve">  </w:t>
       </w:r>
-      <w:proofErr w:type="spellStart"/>
-      <w:r>
-        <w:rPr>
-          <w:b/>
-        </w:rPr>
-        <w:t>wout</w:t>
-      </w:r>
-      <w:proofErr w:type="spellEnd"/>
-      <w:proofErr w:type="gramEnd"/>
-      <w:r>
-        <w:rPr>
-          <w:b/>
-        </w:rPr>
-        <w:t xml:space="preserve"> = mask (win, </w:t>
-      </w:r>
-      <w:proofErr w:type="spellStart"/>
-      <w:r>
-        <w:rPr>
-          <w:b/>
-        </w:rPr>
-        <w:t>msk</w:t>
-      </w:r>
-      <w:proofErr w:type="spellEnd"/>
-      <w:r>
-        <w:rPr>
-          <w:b/>
-        </w:rPr>
-        <w:t>)</w:t>
-      </w:r>
-    </w:p>
-    <w:p>
-      <w:pPr>
-        <w:spacing w:after="0" w:line="240" w:lineRule="auto"/>
-      </w:pPr>
-      <w:r>
-        <w:t xml:space="preserve">A method that masks data points from further calculation. The output object must be a valid instance of the class in which the masked values have been removed in whatever sense the class requires. </w:t>
-      </w:r>
-    </w:p>
-    <w:p>
-      <w:pPr>
-        <w:spacing w:after="0" w:line="240" w:lineRule="auto"/>
-        <w:rPr>
-          <w:b/>
-        </w:rPr>
-      </w:pPr>
-    </w:p>
-    <w:p>
-      <w:pPr>
-        <w:spacing w:after="0" w:line="240" w:lineRule="auto"/>
-        <w:rPr>
-          <w:b/>
-        </w:rPr>
-      </w:pPr>
-    </w:p>
-    <w:p>
-      <w:pPr>
-        <w:spacing w:after="0" w:line="240" w:lineRule="auto"/>
-        <w:rPr>
-          <w:b/>
-        </w:rPr>
-      </w:pPr>
-      <w:proofErr w:type="gramStart"/>
-      <w:r>
-        <w:rPr>
-          <w:b/>
-        </w:rPr>
-        <w:t xml:space="preserve">1.2.2  </w:t>
-      </w:r>
-      <w:r>
-        <w:rPr>
-          <w:b/>
-        </w:rPr>
-        <w:t>[</w:t>
-      </w:r>
-      <w:proofErr w:type="spellStart"/>
-      <w:proofErr w:type="gramEnd"/>
-      <w:r>
-        <w:rPr>
-          <w:b/>
-        </w:rPr>
-        <w:t>y,var,msk</w:t>
-      </w:r>
-      <w:proofErr w:type="spellEnd"/>
-      <w:r>
-        <w:rPr>
-          <w:b/>
-        </w:rPr>
-        <w:t xml:space="preserve">] = </w:t>
-      </w:r>
-      <w:proofErr w:type="spellStart"/>
-      <w:r>
-        <w:rPr>
-          <w:b/>
-        </w:rPr>
-        <w:t>sigvar_get</w:t>
+      <w:r>
+        <w:rPr>
+          <w:b/>
+        </w:rPr>
+        <w:t xml:space="preserve">x = </w:t>
+      </w:r>
+      <w:proofErr w:type="spellStart"/>
+      <w:r>
+        <w:rPr>
+          <w:b/>
+        </w:rPr>
+        <w:t>sigvar_getx</w:t>
       </w:r>
       <w:proofErr w:type="spellEnd"/>
       <w:r>
@@ -601,212 +831,6 @@
         </w:rPr>
         <w:t>(win)</w:t>
       </w:r>
-    </w:p>
-    <w:p>
-      <w:pPr>
-        <w:spacing w:after="0" w:line="240" w:lineRule="auto"/>
-      </w:pPr>
-    </w:p>
-    <w:p>
-      <w:pPr>
-        <w:spacing w:after="0" w:line="240" w:lineRule="auto"/>
-      </w:pPr>
-      <w:r>
-        <w:t>A method that returns the intensity and variance arra</w:t>
-      </w:r>
-      <w:r>
-        <w:t xml:space="preserve">ys from the objects, along with </w:t>
-      </w:r>
-      <w:r>
-        <w:t>a mask array that indicates which elements are to be reta</w:t>
-      </w:r>
-      <w:r>
-        <w:t xml:space="preserve">ined (where elements of </w:t>
-      </w:r>
-      <w:proofErr w:type="spellStart"/>
-      <w:r>
-        <w:t>msk</w:t>
-      </w:r>
-      <w:proofErr w:type="spellEnd"/>
-      <w:r>
-        <w:t xml:space="preserve"> are </w:t>
-      </w:r>
-      <w:r>
-        <w:t xml:space="preserve">true, the corresponding elements of y and </w:t>
-      </w:r>
-      <w:proofErr w:type="spellStart"/>
-      <w:r>
-        <w:t>var</w:t>
-      </w:r>
-      <w:proofErr w:type="spellEnd"/>
-      <w:r>
-        <w:t xml:space="preserve"> are re</w:t>
-      </w:r>
-      <w:r>
-        <w:t xml:space="preserve">tained). The output arrays must </w:t>
-      </w:r>
-      <w:r>
-        <w:t xml:space="preserve">y and </w:t>
-      </w:r>
-      <w:proofErr w:type="spellStart"/>
-      <w:r>
-        <w:t>var</w:t>
-      </w:r>
-      <w:proofErr w:type="spellEnd"/>
-      <w:r>
-        <w:t xml:space="preserve"> must have the </w:t>
-      </w:r>
-      <w:r>
-        <w:lastRenderedPageBreak/>
-        <w:t xml:space="preserve">same size and shape; </w:t>
-      </w:r>
-      <w:proofErr w:type="spellStart"/>
-      <w:r>
-        <w:t>msk</w:t>
-      </w:r>
-      <w:proofErr w:type="spellEnd"/>
-      <w:r>
-        <w:t xml:space="preserve"> must h</w:t>
-      </w:r>
-      <w:r>
-        <w:t xml:space="preserve">ave the same number of elements </w:t>
-      </w:r>
-      <w:r>
-        <w:t xml:space="preserve">(but can be a different shape). The array </w:t>
-      </w:r>
-      <w:proofErr w:type="spellStart"/>
-      <w:r>
-        <w:t>msk</w:t>
-      </w:r>
-      <w:proofErr w:type="spellEnd"/>
-      <w:r>
-        <w:t xml:space="preserve"> must be </w:t>
-      </w:r>
-      <w:r>
-        <w:t xml:space="preserve">understood by the method 'mask' </w:t>
-      </w:r>
-      <w:r>
-        <w:t>defined below.</w:t>
-      </w:r>
-    </w:p>
-    <w:p>
-      <w:pPr>
-        <w:spacing w:after="0" w:line="240" w:lineRule="auto"/>
-      </w:pPr>
-    </w:p>
-    <w:p>
-      <w:pPr>
-        <w:spacing w:after="0" w:line="240" w:lineRule="auto"/>
-      </w:pPr>
-    </w:p>
-    <w:p>
-      <w:pPr>
-        <w:spacing w:after="0" w:line="240" w:lineRule="auto"/>
-        <w:rPr>
-          <w:b/>
-        </w:rPr>
-      </w:pPr>
-      <w:proofErr w:type="gramStart"/>
-      <w:r>
-        <w:rPr>
-          <w:b/>
-        </w:rPr>
-        <w:t xml:space="preserve">1.2.3  </w:t>
-      </w:r>
-      <w:proofErr w:type="spellStart"/>
-      <w:r>
-        <w:rPr>
-          <w:b/>
-        </w:rPr>
-        <w:t>wsum</w:t>
-      </w:r>
-      <w:proofErr w:type="spellEnd"/>
-      <w:proofErr w:type="gramEnd"/>
-      <w:r>
-        <w:rPr>
-          <w:b/>
-        </w:rPr>
-        <w:t xml:space="preserve"> = w1 + w2</w:t>
-      </w:r>
-    </w:p>
-    <w:p>
-      <w:pPr>
-        <w:spacing w:after="0" w:line="240" w:lineRule="auto"/>
-      </w:pPr>
-    </w:p>
-    <w:p>
-      <w:pPr>
-        <w:spacing w:after="0" w:line="240" w:lineRule="auto"/>
-      </w:pPr>
-      <w:r>
-        <w:t xml:space="preserve">If a background function is provided, addition of objects must be defined as (requires overloading of the addition operator with a method named </w:t>
-      </w:r>
-      <w:proofErr w:type="spellStart"/>
-      <w:r>
-        <w:t>plus.m</w:t>
-      </w:r>
-      <w:proofErr w:type="spellEnd"/>
-      <w:r>
-        <w:t>)</w:t>
-      </w:r>
-    </w:p>
-    <w:p>
-      <w:pPr>
-        <w:spacing w:after="0" w:line="240" w:lineRule="auto"/>
-      </w:pPr>
-    </w:p>
-    <w:p>
-      <w:pPr>
-        <w:spacing w:after="0" w:line="240" w:lineRule="auto"/>
-      </w:pPr>
-    </w:p>
-    <w:p>
-      <w:pPr>
-        <w:spacing w:after="0" w:line="240" w:lineRule="auto"/>
-        <w:rPr>
-          <w:b/>
-        </w:rPr>
-      </w:pPr>
-      <w:proofErr w:type="gramStart"/>
-      <w:r>
-        <w:rPr>
-          <w:b/>
-        </w:rPr>
-        <w:t>1.2.4</w:t>
-      </w:r>
-      <w:r>
-        <w:rPr>
-          <w:b/>
-        </w:rPr>
-        <w:t xml:space="preserve">  </w:t>
-      </w:r>
-      <w:r>
-        <w:rPr>
-          <w:b/>
-        </w:rPr>
-        <w:t>x</w:t>
-      </w:r>
-      <w:proofErr w:type="gramEnd"/>
-      <w:r>
-        <w:rPr>
-          <w:b/>
-        </w:rPr>
-        <w:t xml:space="preserve"> = </w:t>
-      </w:r>
-      <w:proofErr w:type="spellStart"/>
-      <w:r>
-        <w:rPr>
-          <w:b/>
-        </w:rPr>
-        <w:t>sigvar_getx</w:t>
-      </w:r>
-      <w:proofErr w:type="spellEnd"/>
-      <w:r>
-        <w:rPr>
-          <w:b/>
-        </w:rPr>
-        <w:t>(win)</w:t>
-      </w:r>
       <w:r>
         <w:rPr>
           <w:b/>
@@ -824,13 +848,6 @@
           <w:b/>
         </w:rPr>
         <w:tab/>
-      </w:r>
-      <w:r>
-        <w:rPr>
-          <w:b/>
-          <w:i/>
-        </w:rPr>
-        <w:t>[optional]</w:t>
       </w:r>
     </w:p>
     <w:p>
@@ -1446,6 +1463,7 @@
         <w:spacing w:after="0" w:line="240" w:lineRule="auto"/>
       </w:pPr>
       <w:r>
+        <w:lastRenderedPageBreak/>
         <w:t xml:space="preserve">a </w:t>
       </w:r>
       <w:r>
@@ -1471,7 +1489,6 @@
         <w:spacing w:after="0" w:line="240" w:lineRule="auto"/>
       </w:pPr>
       <w:r>
-        <w:lastRenderedPageBreak/>
         <w:t xml:space="preserve">a </w:t>
       </w:r>
       <w:r>
@@ -2027,6 +2044,7 @@
         <w:spacing w:after="0" w:line="240" w:lineRule="auto"/>
       </w:pPr>
       <w:r>
+        <w:lastRenderedPageBreak/>
         <w:t>Get the numeric parameter vector from a valid parameter argument for a fit function (i.e. stripped of any function nesting)</w:t>
       </w:r>
     </w:p>

</xml_diff>

<commit_message>
Continued development of TGP's new object oriented multifit
refs #116

git-svn-id: https://svn.isis.rl.ac.uk/Herbert/trunk@512 6b2803e2-fb1c-43d7-acfb-f5118c1e7254
</commit_message>
<xml_diff>
--- a/documentation/Multifit.docx
+++ b/documentation/Multifit.docx
@@ -797,460 +797,452 @@
           <w:b/>
         </w:rPr>
       </w:pPr>
+      <w:r>
+        <w:rPr>
+          <w:b/>
+        </w:rPr>
+        <w:t>1.2.4</w:t>
+      </w:r>
+      <w:r>
+        <w:rPr>
+          <w:b/>
+        </w:rPr>
+        <w:t xml:space="preserve">  </w:t>
+      </w:r>
+      <w:r>
+        <w:rPr>
+          <w:b/>
+        </w:rPr>
+        <w:t xml:space="preserve">x = </w:t>
+      </w:r>
+      <w:proofErr w:type="spellStart"/>
+      <w:r>
+        <w:rPr>
+          <w:b/>
+        </w:rPr>
+        <w:t>sigvar_getx</w:t>
+      </w:r>
+      <w:proofErr w:type="spellEnd"/>
+      <w:r>
+        <w:rPr>
+          <w:b/>
+        </w:rPr>
+        <w:t>(win)</w:t>
+      </w:r>
+      <w:r>
+        <w:rPr>
+          <w:b/>
+        </w:rPr>
+        <w:t xml:space="preserve"> </w:t>
+      </w:r>
+      <w:r>
+        <w:rPr>
+          <w:b/>
+        </w:rPr>
+        <w:tab/>
+      </w:r>
+      <w:r>
+        <w:rPr>
+          <w:b/>
+        </w:rPr>
+        <w:tab/>
+      </w:r>
+    </w:p>
+    <w:p>
+      <w:pPr>
+        <w:spacing w:after="0" w:line="240" w:lineRule="auto"/>
+      </w:pPr>
+    </w:p>
+    <w:p>
+      <w:pPr>
+        <w:spacing w:after="0" w:line="240" w:lineRule="auto"/>
+      </w:pPr>
+      <w:r>
+        <w:t xml:space="preserve">Get the corresponding x values to the y, </w:t>
+      </w:r>
+      <w:proofErr w:type="spellStart"/>
+      <w:r>
+        <w:t>var</w:t>
+      </w:r>
+      <w:proofErr w:type="spellEnd"/>
+      <w:r>
+        <w:t xml:space="preserve">, </w:t>
+      </w:r>
+      <w:proofErr w:type="spellStart"/>
+      <w:r>
+        <w:t>msk</w:t>
+      </w:r>
+      <w:proofErr w:type="spellEnd"/>
+      <w:r>
+        <w:t xml:space="preserve"> arrays.</w:t>
+      </w:r>
+    </w:p>
+    <w:p>
+      <w:pPr>
+        <w:spacing w:after="0" w:line="240" w:lineRule="auto"/>
+      </w:pPr>
+    </w:p>
+    <w:p>
+      <w:pPr>
+        <w:spacing w:after="0" w:line="240" w:lineRule="auto"/>
+      </w:pPr>
+      <w:r>
+        <w:t xml:space="preserve">-if one dimensional i.e. single x </w:t>
+      </w:r>
+      <w:proofErr w:type="gramStart"/>
+      <w:r>
+        <w:t>coordinate</w:t>
+      </w:r>
+      <w:proofErr w:type="gramEnd"/>
+      <w:r>
+        <w:t xml:space="preserve"> per point:</w:t>
+      </w:r>
+    </w:p>
+    <w:p>
+      <w:pPr>
+        <w:spacing w:after="0" w:line="240" w:lineRule="auto"/>
+      </w:pPr>
+      <w:r>
+        <w:t xml:space="preserve">      </w:t>
+      </w:r>
+      <w:proofErr w:type="gramStart"/>
+      <w:r>
+        <w:t>x</w:t>
+      </w:r>
+      <w:proofErr w:type="gramEnd"/>
+      <w:r>
+        <w:t xml:space="preserve"> must be a single array, the same size as y and </w:t>
+      </w:r>
+      <w:proofErr w:type="spellStart"/>
+      <w:r>
+        <w:t>var</w:t>
+      </w:r>
+      <w:proofErr w:type="spellEnd"/>
+    </w:p>
+    <w:p>
+      <w:pPr>
+        <w:spacing w:after="0" w:line="240" w:lineRule="auto"/>
+      </w:pPr>
+      <w:r>
+        <w:t>-if n-dimensional i.e. n x-values per point:</w:t>
+      </w:r>
+    </w:p>
+    <w:p>
+      <w:pPr>
+        <w:spacing w:after="0" w:line="240" w:lineRule="auto"/>
+      </w:pPr>
+      <w:r>
+        <w:t xml:space="preserve">      </w:t>
+      </w:r>
+      <w:proofErr w:type="gramStart"/>
+      <w:r>
+        <w:t>x</w:t>
+      </w:r>
+      <w:proofErr w:type="gramEnd"/>
+      <w:r>
+        <w:t xml:space="preserve"> must be a cell array of arrays, one per x dimension, e</w:t>
+      </w:r>
+      <w:r>
+        <w:t>ach the same size as y and var.</w:t>
+      </w:r>
+    </w:p>
+    <w:p>
+      <w:pPr>
+        <w:spacing w:after="0" w:line="240" w:lineRule="auto"/>
+      </w:pPr>
+    </w:p>
+    <w:p>
+      <w:pPr>
+        <w:spacing w:after="0" w:line="240" w:lineRule="auto"/>
+      </w:pPr>
+      <w:r>
+        <w:t>This method replaces the need to have the method '</w:t>
+      </w:r>
+      <w:proofErr w:type="spellStart"/>
+      <w:r>
+        <w:t>mask_points</w:t>
+      </w:r>
+      <w:proofErr w:type="spellEnd"/>
+      <w:r>
+        <w:t xml:space="preserve">' described below, </w:t>
+      </w:r>
+      <w:proofErr w:type="gramStart"/>
+      <w:r>
+        <w:t>as</w:t>
+      </w:r>
+      <w:r>
+        <w:t xml:space="preserve"> </w:t>
+      </w:r>
+      <w:r>
+        <w:t xml:space="preserve"> '</w:t>
+      </w:r>
+      <w:proofErr w:type="spellStart"/>
+      <w:r>
+        <w:t>sigvar</w:t>
+      </w:r>
+      <w:proofErr w:type="gramEnd"/>
+      <w:r>
+        <w:t>_getx</w:t>
+      </w:r>
+      <w:proofErr w:type="spellEnd"/>
+      <w:r>
+        <w:t>' will enable the masking function b</w:t>
+      </w:r>
+      <w:r>
+        <w:t xml:space="preserve">uilt in to </w:t>
+      </w:r>
+      <w:proofErr w:type="spellStart"/>
+      <w:r>
+        <w:t>multifit</w:t>
+      </w:r>
+      <w:proofErr w:type="spellEnd"/>
+      <w:r>
+        <w:t xml:space="preserve"> to be used.</w:t>
+      </w:r>
+      <w:r>
+        <w:t xml:space="preserve"> However, if </w:t>
+      </w:r>
+      <w:proofErr w:type="spellStart"/>
+      <w:r>
+        <w:t>mask_points</w:t>
+      </w:r>
+      <w:proofErr w:type="spellEnd"/>
+      <w:r>
+        <w:t xml:space="preserve"> exists, then it will have priority over the use of </w:t>
+      </w:r>
+      <w:proofErr w:type="spellStart"/>
+      <w:r>
+        <w:t>sigvar_getx</w:t>
+      </w:r>
+      <w:proofErr w:type="spellEnd"/>
+      <w:r>
+        <w:t>.</w:t>
+      </w:r>
+    </w:p>
+    <w:p>
+      <w:pPr>
+        <w:spacing w:after="0" w:line="240" w:lineRule="auto"/>
+      </w:pPr>
+    </w:p>
+    <w:p>
+      <w:pPr>
+        <w:spacing w:after="0" w:line="240" w:lineRule="auto"/>
+      </w:pPr>
+    </w:p>
+    <w:p>
+      <w:pPr>
+        <w:spacing w:after="0" w:line="240" w:lineRule="auto"/>
+      </w:pPr>
+      <w:r>
+        <w:rPr>
+          <w:b/>
+          <w:i/>
+        </w:rPr>
+        <w:t>[</w:t>
+      </w:r>
+      <w:proofErr w:type="gramStart"/>
+      <w:r>
+        <w:rPr>
+          <w:b/>
+          <w:i/>
+        </w:rPr>
+        <w:t>optional</w:t>
+      </w:r>
+      <w:proofErr w:type="gramEnd"/>
+      <w:r>
+        <w:rPr>
+          <w:b/>
+          <w:i/>
+        </w:rPr>
+        <w:t>]</w:t>
+      </w:r>
+    </w:p>
+    <w:p>
+      <w:pPr>
+        <w:spacing w:after="0" w:line="240" w:lineRule="auto"/>
+        <w:rPr>
+          <w:b/>
+        </w:rPr>
+      </w:pPr>
+      <w:proofErr w:type="gramStart"/>
+      <w:r>
+        <w:rPr>
+          <w:b/>
+        </w:rPr>
+        <w:t>1.2.5</w:t>
+      </w:r>
+      <w:r>
+        <w:rPr>
+          <w:b/>
+        </w:rPr>
+        <w:t xml:space="preserve">  </w:t>
+      </w:r>
+      <w:r>
+        <w:rPr>
+          <w:b/>
+        </w:rPr>
+        <w:t>[</w:t>
+      </w:r>
+      <w:proofErr w:type="spellStart"/>
+      <w:proofErr w:type="gramEnd"/>
+      <w:r>
+        <w:rPr>
+          <w:b/>
+        </w:rPr>
+        <w:t>msk</w:t>
+      </w:r>
+      <w:proofErr w:type="spellEnd"/>
+      <w:r>
+        <w:rPr>
+          <w:b/>
+        </w:rPr>
+        <w:t xml:space="preserve">, ok, mess] = </w:t>
+      </w:r>
+      <w:proofErr w:type="spellStart"/>
+      <w:r>
+        <w:rPr>
+          <w:b/>
+        </w:rPr>
+        <w:t>mask_points</w:t>
+      </w:r>
+      <w:proofErr w:type="spellEnd"/>
+      <w:r>
+        <w:rPr>
+          <w:b/>
+        </w:rPr>
+        <w:t xml:space="preserve"> (win, 'keep', </w:t>
+      </w:r>
+      <w:proofErr w:type="spellStart"/>
+      <w:r>
+        <w:rPr>
+          <w:b/>
+        </w:rPr>
+        <w:t>xkeep</w:t>
+      </w:r>
+      <w:proofErr w:type="spellEnd"/>
+      <w:r>
+        <w:rPr>
+          <w:b/>
+        </w:rPr>
+        <w:t>, '</w:t>
+      </w:r>
+      <w:r>
+        <w:rPr>
+          <w:b/>
+        </w:rPr>
+        <w:t xml:space="preserve">remove', </w:t>
+      </w:r>
+      <w:proofErr w:type="spellStart"/>
+      <w:r>
+        <w:rPr>
+          <w:b/>
+        </w:rPr>
+        <w:t>xremove</w:t>
+      </w:r>
+      <w:proofErr w:type="spellEnd"/>
+      <w:r>
+        <w:rPr>
+          <w:b/>
+        </w:rPr>
+        <w:t xml:space="preserve">, 'mask', </w:t>
+      </w:r>
+      <w:proofErr w:type="spellStart"/>
+      <w:r>
+        <w:rPr>
+          <w:b/>
+        </w:rPr>
+        <w:t>msk_in</w:t>
+      </w:r>
+      <w:proofErr w:type="spellEnd"/>
+      <w:r>
+        <w:rPr>
+          <w:b/>
+        </w:rPr>
+        <w:t>)</w:t>
+      </w:r>
+      <w:r>
+        <w:rPr>
+          <w:b/>
+        </w:rPr>
+        <w:t xml:space="preserve">  </w:t>
+      </w:r>
+    </w:p>
+    <w:p>
+      <w:pPr>
+        <w:spacing w:after="0" w:line="240" w:lineRule="auto"/>
+      </w:pPr>
+    </w:p>
+    <w:p>
+      <w:pPr>
+        <w:spacing w:after="0" w:line="240" w:lineRule="auto"/>
+      </w:pPr>
+      <w:r>
+        <w:t>Create a mask array given ranges of x-coordinates to keep &amp;/or remove &amp;/or &amp;/or mask array.</w:t>
+      </w:r>
+      <w:r>
+        <w:t xml:space="preserve"> </w:t>
+      </w:r>
+      <w:r>
+        <w:t>The mask arrays have true for those elements which are to be retained.</w:t>
+      </w:r>
+      <w:r>
+        <w:t xml:space="preserve"> </w:t>
+      </w:r>
+      <w:r>
+        <w:t>Must output a logical f</w:t>
+      </w:r>
+      <w:r>
+        <w:t xml:space="preserve">lag ok, with message string if </w:t>
+      </w:r>
+      <w:r>
+        <w:t>ok</w:t>
+      </w:r>
+      <w:r>
+        <w:t>==false</w:t>
+      </w:r>
+      <w:r>
+        <w:t xml:space="preserve"> rather than terminate. (Can</w:t>
+      </w:r>
+      <w:r>
+        <w:t xml:space="preserve"> </w:t>
+      </w:r>
+      <w:r>
+        <w:t>have it terminate if ok and mess are not given as retur</w:t>
+      </w:r>
+      <w:r>
+        <w:t xml:space="preserve">n arguments; it is the advanced </w:t>
+      </w:r>
+      <w:r>
+        <w:t>synta</w:t>
+      </w:r>
+      <w:r>
+        <w:t xml:space="preserve">x is required within </w:t>
+      </w:r>
+      <w:proofErr w:type="spellStart"/>
+      <w:r>
+        <w:t>multifit</w:t>
+      </w:r>
+      <w:proofErr w:type="spellEnd"/>
+      <w:r>
+        <w:t>).</w:t>
+      </w:r>
+    </w:p>
+    <w:p>
+      <w:pPr>
+        <w:spacing w:after="0" w:line="240" w:lineRule="auto"/>
+      </w:pPr>
+    </w:p>
+    <w:p>
+      <w:pPr>
+        <w:spacing w:after="0" w:line="240" w:lineRule="auto"/>
+      </w:pPr>
+    </w:p>
+    <w:p>
+      <w:pPr>
+        <w:spacing w:after="0" w:line="240" w:lineRule="auto"/>
+      </w:pPr>
       <w:bookmarkStart w:id="0" w:name="_GoBack"/>
       <w:bookmarkEnd w:id="0"/>
-      <w:r>
-        <w:rPr>
-          <w:b/>
-        </w:rPr>
-        <w:t>1.2.4</w:t>
-      </w:r>
-      <w:r>
-        <w:rPr>
-          <w:b/>
-        </w:rPr>
-        <w:t xml:space="preserve">  </w:t>
-      </w:r>
-      <w:r>
-        <w:rPr>
-          <w:b/>
-        </w:rPr>
-        <w:t xml:space="preserve">x = </w:t>
-      </w:r>
-      <w:proofErr w:type="spellStart"/>
-      <w:r>
-        <w:rPr>
-          <w:b/>
-        </w:rPr>
-        <w:t>sigvar_getx</w:t>
-      </w:r>
-      <w:proofErr w:type="spellEnd"/>
-      <w:r>
-        <w:rPr>
-          <w:b/>
-        </w:rPr>
-        <w:t>(win)</w:t>
-      </w:r>
-      <w:r>
-        <w:rPr>
-          <w:b/>
-        </w:rPr>
-        <w:t xml:space="preserve"> </w:t>
-      </w:r>
-      <w:r>
-        <w:rPr>
-          <w:b/>
-        </w:rPr>
-        <w:tab/>
-      </w:r>
-      <w:r>
-        <w:rPr>
-          <w:b/>
-        </w:rPr>
-        <w:tab/>
-      </w:r>
-    </w:p>
-    <w:p>
-      <w:pPr>
-        <w:spacing w:after="0" w:line="240" w:lineRule="auto"/>
-      </w:pPr>
-    </w:p>
-    <w:p>
-      <w:pPr>
-        <w:spacing w:after="0" w:line="240" w:lineRule="auto"/>
-      </w:pPr>
-      <w:r>
-        <w:t xml:space="preserve">Get the corresponding x values to the y, </w:t>
-      </w:r>
-      <w:proofErr w:type="spellStart"/>
-      <w:r>
-        <w:t>var</w:t>
-      </w:r>
-      <w:proofErr w:type="spellEnd"/>
-      <w:r>
-        <w:t xml:space="preserve">, </w:t>
-      </w:r>
-      <w:proofErr w:type="spellStart"/>
-      <w:r>
-        <w:t>msk</w:t>
-      </w:r>
-      <w:proofErr w:type="spellEnd"/>
-      <w:r>
-        <w:t xml:space="preserve"> arrays.</w:t>
-      </w:r>
-    </w:p>
-    <w:p>
-      <w:pPr>
-        <w:spacing w:after="0" w:line="240" w:lineRule="auto"/>
-      </w:pPr>
-    </w:p>
-    <w:p>
-      <w:pPr>
-        <w:spacing w:after="0" w:line="240" w:lineRule="auto"/>
-      </w:pPr>
-      <w:r>
-        <w:t xml:space="preserve">-if one dimensional i.e. single x </w:t>
-      </w:r>
-      <w:proofErr w:type="gramStart"/>
-      <w:r>
-        <w:t>coordinate</w:t>
-      </w:r>
-      <w:proofErr w:type="gramEnd"/>
-      <w:r>
-        <w:t xml:space="preserve"> per point:</w:t>
-      </w:r>
-    </w:p>
-    <w:p>
-      <w:pPr>
-        <w:spacing w:after="0" w:line="240" w:lineRule="auto"/>
-      </w:pPr>
-      <w:r>
-        <w:t xml:space="preserve">      </w:t>
-      </w:r>
-      <w:proofErr w:type="gramStart"/>
-      <w:r>
-        <w:t>x</w:t>
-      </w:r>
-      <w:proofErr w:type="gramEnd"/>
-      <w:r>
-        <w:t xml:space="preserve"> must be a single array, the same size as y and </w:t>
-      </w:r>
-      <w:proofErr w:type="spellStart"/>
-      <w:r>
-        <w:t>var</w:t>
-      </w:r>
-      <w:proofErr w:type="spellEnd"/>
-    </w:p>
-    <w:p>
-      <w:pPr>
-        <w:spacing w:after="0" w:line="240" w:lineRule="auto"/>
-      </w:pPr>
-      <w:r>
-        <w:t>-if n-dimensional i.e. n x-values per point:</w:t>
-      </w:r>
-    </w:p>
-    <w:p>
-      <w:pPr>
-        <w:spacing w:after="0" w:line="240" w:lineRule="auto"/>
-      </w:pPr>
-      <w:r>
-        <w:t xml:space="preserve">      </w:t>
-      </w:r>
-      <w:proofErr w:type="gramStart"/>
-      <w:r>
-        <w:t>x</w:t>
-      </w:r>
-      <w:proofErr w:type="gramEnd"/>
-      <w:r>
-        <w:t xml:space="preserve"> must be a cell array of arrays, one per x dimension, e</w:t>
-      </w:r>
-      <w:r>
-        <w:t>ach the same size as y and var.</w:t>
-      </w:r>
-    </w:p>
-    <w:p>
-      <w:pPr>
-        <w:spacing w:after="0" w:line="240" w:lineRule="auto"/>
-      </w:pPr>
-    </w:p>
-    <w:p>
-      <w:pPr>
-        <w:spacing w:after="0" w:line="240" w:lineRule="auto"/>
-      </w:pPr>
-      <w:r>
-        <w:t>This method replaces the need to have the method '</w:t>
-      </w:r>
-      <w:proofErr w:type="spellStart"/>
-      <w:r>
-        <w:t>mask_points</w:t>
-      </w:r>
-      <w:proofErr w:type="spellEnd"/>
-      <w:r>
-        <w:t xml:space="preserve">' described below, </w:t>
-      </w:r>
-      <w:proofErr w:type="gramStart"/>
-      <w:r>
-        <w:t>as</w:t>
-      </w:r>
-      <w:r>
-        <w:t xml:space="preserve"> </w:t>
-      </w:r>
-      <w:r>
-        <w:t xml:space="preserve"> '</w:t>
-      </w:r>
-      <w:proofErr w:type="spellStart"/>
-      <w:r>
-        <w:t>sigvar</w:t>
-      </w:r>
-      <w:proofErr w:type="gramEnd"/>
-      <w:r>
-        <w:t>_getx</w:t>
-      </w:r>
-      <w:proofErr w:type="spellEnd"/>
-      <w:r>
-        <w:t>' will enable the masking function b</w:t>
-      </w:r>
-      <w:r>
-        <w:t xml:space="preserve">uilt in to </w:t>
-      </w:r>
-      <w:proofErr w:type="spellStart"/>
-      <w:r>
-        <w:t>multifit</w:t>
-      </w:r>
-      <w:proofErr w:type="spellEnd"/>
-      <w:r>
-        <w:t xml:space="preserve"> to be used.</w:t>
-      </w:r>
-      <w:r>
-        <w:t xml:space="preserve"> However, if </w:t>
-      </w:r>
-      <w:proofErr w:type="spellStart"/>
-      <w:r>
-        <w:t>mask_points</w:t>
-      </w:r>
-      <w:proofErr w:type="spellEnd"/>
-      <w:r>
-        <w:t xml:space="preserve"> exists, then it will have priority over the use of </w:t>
-      </w:r>
-      <w:proofErr w:type="spellStart"/>
-      <w:r>
-        <w:t>sigvar_getx</w:t>
-      </w:r>
-      <w:proofErr w:type="spellEnd"/>
-      <w:r>
-        <w:t>.</w:t>
-      </w:r>
-    </w:p>
-    <w:p>
-      <w:pPr>
-        <w:spacing w:after="0" w:line="240" w:lineRule="auto"/>
-      </w:pPr>
-    </w:p>
-    <w:p>
-      <w:pPr>
-        <w:spacing w:after="0" w:line="240" w:lineRule="auto"/>
-      </w:pPr>
-    </w:p>
-    <w:p>
-      <w:pPr>
-        <w:spacing w:after="0" w:line="240" w:lineRule="auto"/>
-      </w:pPr>
-      <w:r>
-        <w:rPr>
-          <w:b/>
-          <w:i/>
-        </w:rPr>
-        <w:t>[</w:t>
-      </w:r>
-      <w:proofErr w:type="gramStart"/>
-      <w:r>
-        <w:rPr>
-          <w:b/>
-          <w:i/>
-        </w:rPr>
-        <w:t>optional</w:t>
-      </w:r>
-      <w:proofErr w:type="gramEnd"/>
-      <w:r>
-        <w:rPr>
-          <w:b/>
-          <w:i/>
-        </w:rPr>
-        <w:t>]</w:t>
-      </w:r>
-    </w:p>
-    <w:p>
-      <w:pPr>
-        <w:spacing w:after="0" w:line="240" w:lineRule="auto"/>
-        <w:rPr>
-          <w:b/>
-        </w:rPr>
-      </w:pPr>
-      <w:proofErr w:type="gramStart"/>
-      <w:r>
-        <w:rPr>
-          <w:b/>
-        </w:rPr>
-        <w:t>1.2.5</w:t>
-      </w:r>
-      <w:r>
-        <w:rPr>
-          <w:b/>
-        </w:rPr>
-        <w:t xml:space="preserve">  </w:t>
-      </w:r>
-      <w:r>
-        <w:rPr>
-          <w:b/>
-        </w:rPr>
-        <w:t>[</w:t>
-      </w:r>
-      <w:proofErr w:type="spellStart"/>
-      <w:proofErr w:type="gramEnd"/>
-      <w:r>
-        <w:rPr>
-          <w:b/>
-        </w:rPr>
-        <w:t>msk</w:t>
-      </w:r>
-      <w:proofErr w:type="spellEnd"/>
-      <w:r>
-        <w:rPr>
-          <w:b/>
-        </w:rPr>
-        <w:t xml:space="preserve">, ok, mess] = </w:t>
-      </w:r>
-      <w:proofErr w:type="spellStart"/>
-      <w:r>
-        <w:rPr>
-          <w:b/>
-        </w:rPr>
-        <w:t>mask_points</w:t>
-      </w:r>
-      <w:proofErr w:type="spellEnd"/>
-      <w:r>
-        <w:rPr>
-          <w:b/>
-        </w:rPr>
-        <w:t xml:space="preserve"> (win, 'keep', </w:t>
-      </w:r>
-      <w:proofErr w:type="spellStart"/>
-      <w:r>
-        <w:rPr>
-          <w:b/>
-        </w:rPr>
-        <w:t>xkeep</w:t>
-      </w:r>
-      <w:proofErr w:type="spellEnd"/>
-      <w:r>
-        <w:rPr>
-          <w:b/>
-        </w:rPr>
-        <w:t>, '</w:t>
-      </w:r>
-      <w:proofErr w:type="spellStart"/>
-      <w:r>
-        <w:rPr>
-          <w:b/>
-        </w:rPr>
-        <w:t>xremove</w:t>
-      </w:r>
-      <w:proofErr w:type="spellEnd"/>
-      <w:r>
-        <w:rPr>
-          <w:b/>
-        </w:rPr>
-        <w:t xml:space="preserve">', </w:t>
-      </w:r>
-      <w:proofErr w:type="spellStart"/>
-      <w:r>
-        <w:rPr>
-          <w:b/>
-        </w:rPr>
-        <w:t>xremove</w:t>
-      </w:r>
-      <w:proofErr w:type="spellEnd"/>
-      <w:r>
-        <w:rPr>
-          <w:b/>
-        </w:rPr>
-        <w:t xml:space="preserve">, 'mask', </w:t>
-      </w:r>
-      <w:proofErr w:type="spellStart"/>
-      <w:r>
-        <w:rPr>
-          <w:b/>
-        </w:rPr>
-        <w:t>msk_in</w:t>
-      </w:r>
-      <w:proofErr w:type="spellEnd"/>
-      <w:r>
-        <w:rPr>
-          <w:b/>
-        </w:rPr>
-        <w:t>)</w:t>
-      </w:r>
-      <w:r>
-        <w:rPr>
-          <w:b/>
-        </w:rPr>
-        <w:t xml:space="preserve">  </w:t>
-      </w:r>
-    </w:p>
-    <w:p>
-      <w:pPr>
-        <w:spacing w:after="0" w:line="240" w:lineRule="auto"/>
-      </w:pPr>
-    </w:p>
-    <w:p>
-      <w:pPr>
-        <w:spacing w:after="0" w:line="240" w:lineRule="auto"/>
-      </w:pPr>
-      <w:r>
-        <w:t>Create a mask array given ranges of x-coordinates to keep &amp;/or remove &amp;/or &amp;/or mask array.</w:t>
-      </w:r>
-      <w:r>
-        <w:t xml:space="preserve"> </w:t>
-      </w:r>
-      <w:r>
-        <w:t>The mask arrays have true for those elements which are to be retained.</w:t>
-      </w:r>
-      <w:r>
-        <w:t xml:space="preserve"> </w:t>
-      </w:r>
-      <w:r>
-        <w:t>Must output a logical f</w:t>
-      </w:r>
-      <w:r>
-        <w:t xml:space="preserve">lag ok, with message string if </w:t>
-      </w:r>
-      <w:r>
-        <w:t>ok</w:t>
-      </w:r>
-      <w:r>
-        <w:t>==false</w:t>
-      </w:r>
-      <w:r>
-        <w:t xml:space="preserve"> rather than terminate. (Can</w:t>
-      </w:r>
-      <w:r>
-        <w:t xml:space="preserve"> </w:t>
-      </w:r>
-      <w:r>
-        <w:t>have it terminate if ok and mess are not given as retur</w:t>
-      </w:r>
-      <w:r>
-        <w:t xml:space="preserve">n arguments; it is the advanced </w:t>
-      </w:r>
-      <w:r>
-        <w:t>synta</w:t>
-      </w:r>
-      <w:r>
-        <w:t xml:space="preserve">x is required within </w:t>
-      </w:r>
-      <w:proofErr w:type="spellStart"/>
-      <w:r>
-        <w:t>multifit</w:t>
-      </w:r>
-      <w:proofErr w:type="spellEnd"/>
-      <w:r>
-        <w:t>).</w:t>
-      </w:r>
-    </w:p>
-    <w:p>
-      <w:pPr>
-        <w:spacing w:after="0" w:line="240" w:lineRule="auto"/>
-      </w:pPr>
-    </w:p>
-    <w:p>
-      <w:pPr>
-        <w:spacing w:after="0" w:line="240" w:lineRule="auto"/>
-      </w:pPr>
-    </w:p>
-    <w:p>
-      <w:pPr>
-        <w:spacing w:after="0" w:line="240" w:lineRule="auto"/>
-      </w:pPr>
     </w:p>
     <w:p>
       <w:pPr>

</xml_diff>